<commit_message>
Update Proyect Charter del Proyecto..docx
</commit_message>
<xml_diff>
--- a/Proyect Charter del Proyecto..docx
+++ b/Proyect Charter del Proyecto..docx
@@ -4397,15 +4397,7 @@
                           <w:sz w:val="28"/>
                           <w:szCs w:val="28"/>
                         </w:rPr>
-                        <w:t>Vida</w:t>
-                      </w:r>
-                      <w:r>
-                        <w:rPr>
-                          <w:rFonts w:ascii="Times" w:hAnsi="Times"/>
-                          <w:sz w:val="28"/>
-                          <w:szCs w:val="28"/>
-                        </w:rPr>
-                        <w:t xml:space="preserve">lón Flores Daniel Omar </w:t>
+                        <w:t xml:space="preserve">Vidalón Flores Daniel Omar </w:t>
                       </w:r>
                       <w:r>
                         <w:rPr>
@@ -4628,22 +4620,64 @@
       <w:pPr>
         <w:jc w:val="right"/>
         <w:rPr>
-          <w:i/>
-          <w:u w:val="single"/>
-        </w:rPr>
-      </w:pPr>
-      <w:bookmarkStart w:id="0" w:name="OLE_LINK1"/>
-      <w:bookmarkStart w:id="1" w:name="OLE_LINK2"/>
-      <w:r>
-        <w:rPr>
           <w:rFonts w:ascii="Arial" w:hAnsi="Arial"/>
           <w:b/>
           <w:i/>
           <w:sz w:val="36"/>
           <w:u w:val="single"/>
         </w:rPr>
+      </w:pPr>
+      <w:bookmarkStart w:id="0" w:name="OLE_LINK1"/>
+      <w:bookmarkStart w:id="1" w:name="OLE_LINK2"/>
+      <w:r>
+        <w:rPr>
+          <w:rFonts w:ascii="Arial" w:hAnsi="Arial"/>
+          <w:b/>
+          <w:i/>
+          <w:sz w:val="36"/>
+          <w:u w:val="single"/>
+        </w:rPr>
         <w:lastRenderedPageBreak/>
-        <w:t>SISTEMA DE GESTIÓN DE VENTAS DE LA BODEGA “CLARITA”</w:t>
+        <w:t xml:space="preserve">SISTEMA DE </w:t>
+      </w:r>
+      <w:r>
+        <w:rPr>
+          <w:rFonts w:ascii="Arial" w:hAnsi="Arial"/>
+          <w:b/>
+          <w:i/>
+          <w:sz w:val="36"/>
+          <w:u w:val="single"/>
+        </w:rPr>
+        <w:t xml:space="preserve">VENTAS DE CALZADO PARA LA EMPRESA </w:t>
+      </w:r>
+    </w:p>
+    <w:p>
+      <w:pPr>
+        <w:jc w:val="right"/>
+        <w:rPr>
+          <w:i/>
+          <w:u w:val="single"/>
+        </w:rPr>
+      </w:pPr>
+      <w:r>
+        <w:rPr>
+          <w:rFonts w:ascii="Arial" w:hAnsi="Arial"/>
+          <w:b/>
+          <w:i/>
+          <w:sz w:val="36"/>
+          <w:u w:val="single"/>
+        </w:rPr>
+        <w:t>“EL BANANITO S.A.</w:t>
+      </w:r>
+      <w:r>
+        <w:rPr>
+          <w:rFonts w:ascii="Arial" w:hAnsi="Arial"/>
+          <w:b/>
+          <w:i/>
+          <w:sz w:val="36"/>
+          <w:u w:val="single"/>
+        </w:rPr>
+        <w:t>”</w:t>
       </w:r>
     </w:p>
     <w:bookmarkEnd w:id="0"/>
@@ -4791,7 +4825,35 @@
           <w:rFonts w:ascii="Arial" w:hAnsi="Arial" w:cs="Arial"/>
           <w:lang w:val="es-ES"/>
         </w:rPr>
-        <w:t>“Sistema de gestión de ventas de la Bodega Clarita”.</w:t>
+        <w:t>“</w:t>
+      </w:r>
+      <w:r>
+        <w:rPr>
+          <w:rFonts w:ascii="Arial" w:hAnsi="Arial" w:cs="Arial"/>
+          <w:lang w:val="es-ES"/>
+        </w:rPr>
+        <w:t>Sistema de V</w:t>
+      </w:r>
+      <w:r>
+        <w:rPr>
+          <w:rFonts w:ascii="Arial" w:hAnsi="Arial" w:cs="Arial"/>
+          <w:lang w:val="es-ES"/>
+        </w:rPr>
+        <w:t>en</w:t>
+      </w:r>
+      <w:r>
+        <w:rPr>
+          <w:rFonts w:ascii="Arial" w:hAnsi="Arial" w:cs="Arial"/>
+          <w:lang w:val="es-ES"/>
+        </w:rPr>
+        <w:t>tas de Calzado para la Empresa El Bananito S.A.</w:t>
+      </w:r>
+      <w:r>
+        <w:rPr>
+          <w:rFonts w:ascii="Arial" w:hAnsi="Arial" w:cs="Arial"/>
+          <w:lang w:val="es-ES"/>
+        </w:rPr>
+        <w:t>”.</w:t>
       </w:r>
     </w:p>
     <w:p>
@@ -4865,7 +4927,87 @@
           <w:szCs w:val="22"/>
           <w:lang w:val="es-ES"/>
         </w:rPr>
-        <w:t>“Clarita  S.A.C.” es una empresa familiar que ha ido evolucionando desde una bodega pequeña hasta la actualidad lleva más de 5 años en el mercado local vendiendo productos de primera necesidad .</w:t>
+        <w:t>“</w:t>
+      </w:r>
+      <w:r>
+        <w:rPr>
+          <w:rFonts w:ascii="Arial" w:hAnsi="Arial" w:cs="Arial"/>
+          <w:b w:val="0"/>
+          <w:sz w:val="22"/>
+          <w:szCs w:val="22"/>
+          <w:lang w:val="es-ES"/>
+        </w:rPr>
+        <w:t>El Bananito S.A.” es una empresa</w:t>
+      </w:r>
+      <w:r>
+        <w:rPr>
+          <w:rFonts w:ascii="Arial" w:hAnsi="Arial" w:cs="Arial"/>
+          <w:b w:val="0"/>
+          <w:sz w:val="22"/>
+          <w:szCs w:val="22"/>
+          <w:lang w:val="es-ES"/>
+        </w:rPr>
+        <w:t xml:space="preserve"> que ha ido evolucionando </w:t>
+      </w:r>
+      <w:r>
+        <w:rPr>
+          <w:rFonts w:ascii="Arial" w:hAnsi="Arial" w:cs="Arial"/>
+          <w:b w:val="0"/>
+          <w:sz w:val="22"/>
+          <w:szCs w:val="22"/>
+          <w:lang w:val="es-ES"/>
+        </w:rPr>
+        <w:t xml:space="preserve">desde1991 como un negocio familiar </w:t>
+      </w:r>
+      <w:r>
+        <w:rPr>
+          <w:rFonts w:ascii="Arial" w:hAnsi="Arial" w:cs="Arial"/>
+          <w:b w:val="0"/>
+          <w:sz w:val="22"/>
+          <w:szCs w:val="22"/>
+          <w:lang w:val="es-ES"/>
+        </w:rPr>
+        <w:t xml:space="preserve">hasta la actualidad </w:t>
+      </w:r>
+      <w:r>
+        <w:rPr>
+          <w:rFonts w:ascii="Arial" w:hAnsi="Arial" w:cs="Arial"/>
+          <w:b w:val="0"/>
+          <w:sz w:val="22"/>
+          <w:szCs w:val="22"/>
+          <w:lang w:val="es-ES"/>
+        </w:rPr>
+        <w:t xml:space="preserve">creciendo </w:t>
+      </w:r>
+      <w:r>
+        <w:rPr>
+          <w:rFonts w:ascii="Arial" w:hAnsi="Arial" w:cs="Arial"/>
+          <w:b w:val="0"/>
+          <w:sz w:val="22"/>
+          <w:szCs w:val="22"/>
+          <w:lang w:val="es-ES"/>
+        </w:rPr>
+        <w:t>y convirtiéndose</w:t>
+      </w:r>
+      <w:r>
+        <w:rPr>
+          <w:rFonts w:ascii="Arial" w:hAnsi="Arial" w:cs="Arial"/>
+          <w:b w:val="0"/>
+          <w:sz w:val="22"/>
+          <w:szCs w:val="22"/>
+          <w:lang w:val="es-ES"/>
+        </w:rPr>
+        <w:t>, no solo en un referente de moda a nivel nacional si no, también en expertos en zapatos, sandalias, tacos, botas, cuñas, zapatillas deportivas y ropa interior de tus mar</w:t>
+      </w:r>
+      <w:r>
+        <w:rPr>
+          <w:rFonts w:ascii="Arial" w:hAnsi="Arial" w:cs="Arial"/>
+          <w:b w:val="0"/>
+          <w:sz w:val="22"/>
+          <w:szCs w:val="22"/>
+          <w:lang w:val="es-ES"/>
+        </w:rPr>
+        <w:t>cas favoritas, y algunas nuevas.</w:t>
       </w:r>
     </w:p>
     <w:p>
@@ -4951,7 +5093,28 @@
           <w:rFonts w:ascii="Arial" w:hAnsi="Arial" w:cs="Arial"/>
           <w:lang w:val="es-ES"/>
         </w:rPr>
-        <w:t xml:space="preserve">Compra de variados productos de </w:t>
+        <w:t>Venta</w:t>
+      </w:r>
+      <w:r>
+        <w:rPr>
+          <w:rFonts w:ascii="Arial" w:hAnsi="Arial" w:cs="Arial"/>
+          <w:lang w:val="es-ES"/>
+        </w:rPr>
+        <w:t xml:space="preserve"> de variados productos </w:t>
+      </w:r>
+      <w:r>
+        <w:rPr>
+          <w:rFonts w:ascii="Arial" w:hAnsi="Arial" w:cs="Arial"/>
+          <w:lang w:val="es-ES"/>
+        </w:rPr>
+        <w:t xml:space="preserve">de calzados </w:t>
+      </w:r>
+      <w:r>
+        <w:rPr>
+          <w:rFonts w:ascii="Arial" w:hAnsi="Arial" w:cs="Arial"/>
+          <w:lang w:val="es-ES"/>
+        </w:rPr>
+        <w:t xml:space="preserve">de </w:t>
       </w:r>
       <w:r>
         <w:rPr>
@@ -4966,7 +5129,14 @@
           <w:rFonts w:ascii="Arial" w:hAnsi="Arial" w:cs="Arial"/>
           <w:lang w:val="es-ES"/>
         </w:rPr>
-        <w:t xml:space="preserve"> a distintos proveedores para su posterior venta</w:t>
+        <w:t xml:space="preserve"> </w:t>
+      </w:r>
+      <w:r>
+        <w:rPr>
+          <w:rFonts w:ascii="Arial" w:hAnsi="Arial" w:cs="Arial"/>
+          <w:lang w:val="es-ES"/>
+        </w:rPr>
+        <w:t>para distintas preferencias y gustos</w:t>
       </w:r>
     </w:p>
     <w:p>
@@ -5007,7 +5177,14 @@
           <w:rFonts w:ascii="Arial" w:hAnsi="Arial" w:cs="Arial"/>
           <w:lang w:val="es-ES"/>
         </w:rPr>
-        <w:t>Mediano.</w:t>
+        <w:t>Alto</w:t>
+      </w:r>
+      <w:r>
+        <w:rPr>
+          <w:rFonts w:ascii="Arial" w:hAnsi="Arial" w:cs="Arial"/>
+          <w:lang w:val="es-ES"/>
+        </w:rPr>
+        <w:t>.</w:t>
       </w:r>
     </w:p>
     <w:p>
@@ -5048,7 +5225,21 @@
           <w:rFonts w:ascii="Arial" w:hAnsi="Arial" w:cs="Arial"/>
           <w:lang w:val="es-ES"/>
         </w:rPr>
-        <w:t xml:space="preserve"> Mediano.</w:t>
+        <w:t xml:space="preserve"> </w:t>
+      </w:r>
+      <w:r>
+        <w:rPr>
+          <w:rFonts w:ascii="Arial" w:hAnsi="Arial" w:cs="Arial"/>
+          <w:lang w:val="es-ES"/>
+        </w:rPr>
+        <w:t>Alto</w:t>
+      </w:r>
+      <w:r>
+        <w:rPr>
+          <w:rFonts w:ascii="Arial" w:hAnsi="Arial" w:cs="Arial"/>
+          <w:lang w:val="es-ES"/>
+        </w:rPr>
+        <w:t>.</w:t>
       </w:r>
     </w:p>
     <w:p>
@@ -5094,163 +5285,19 @@
     </w:p>
     <w:p>
       <w:pPr>
-        <w:pStyle w:val="Ttulo2"/>
-        <w:numPr>
-          <w:ilvl w:val="1"/>
-          <w:numId w:val="6"/>
-        </w:numPr>
-        <w:ind w:firstLine="349"/>
-        <w:rPr>
-          <w:rFonts w:ascii="Arial" w:hAnsi="Arial" w:cs="Arial"/>
-          <w:sz w:val="22"/>
-          <w:szCs w:val="22"/>
-        </w:rPr>
-      </w:pPr>
-      <w:bookmarkStart w:id="6" w:name="_Toc369238776"/>
-      <w:bookmarkStart w:id="7" w:name="_Toc372228246"/>
-      <w:bookmarkStart w:id="8" w:name="_Toc375081843"/>
+        <w:rPr>
+          <w:rFonts w:ascii="Arial" w:eastAsia="Times New Roman" w:hAnsi="Arial" w:cs="Arial"/>
+          <w:b/>
+          <w:sz w:val="36"/>
+          <w:szCs w:val="20"/>
+        </w:rPr>
+      </w:pPr>
       <w:r>
         <w:rPr>
-          <w:rFonts w:ascii="Arial" w:hAnsi="Arial" w:cs="Arial"/>
-          <w:sz w:val="22"/>
-          <w:szCs w:val="22"/>
-        </w:rPr>
-        <w:t>VISIÓN</w:t>
+          <w:rFonts w:cs="Arial"/>
+        </w:rPr>
+        <w:br w:type="page"/>
       </w:r>
-      <w:bookmarkEnd w:id="6"/>
-      <w:bookmarkEnd w:id="7"/>
-      <w:bookmarkEnd w:id="8"/>
-    </w:p>
-    <w:p>
-      <w:pPr>
-        <w:pStyle w:val="Ttulo2"/>
-        <w:numPr>
-          <w:ilvl w:val="0"/>
-          <w:numId w:val="0"/>
-        </w:numPr>
-        <w:ind w:left="709"/>
-        <w:rPr>
-          <w:rFonts w:ascii="Arial" w:eastAsia="Times New Roman" w:hAnsi="Arial" w:cs="Arial"/>
-          <w:b w:val="0"/>
-          <w:bCs w:val="0"/>
-          <w:sz w:val="22"/>
-          <w:szCs w:val="22"/>
-        </w:rPr>
-      </w:pPr>
-      <w:r>
-        <w:rPr>
-          <w:rFonts w:ascii="Arial" w:hAnsi="Arial" w:cs="Arial"/>
-          <w:b w:val="0"/>
-          <w:sz w:val="22"/>
-          <w:szCs w:val="22"/>
-        </w:rPr>
-        <w:t>Nuestra visión es</w:t>
-      </w:r>
-      <w:r>
-        <w:rPr>
-          <w:rFonts w:ascii="Arial" w:hAnsi="Arial" w:cs="Arial"/>
-          <w:sz w:val="22"/>
-          <w:szCs w:val="22"/>
-        </w:rPr>
-        <w:t xml:space="preserve"> </w:t>
-      </w:r>
-      <w:r>
-        <w:rPr>
-          <w:rFonts w:ascii="Arial" w:eastAsia="Times New Roman" w:hAnsi="Arial" w:cs="Arial"/>
-          <w:b w:val="0"/>
-          <w:bCs w:val="0"/>
-          <w:sz w:val="22"/>
-          <w:szCs w:val="22"/>
-        </w:rPr>
-        <w:t xml:space="preserve">tener un catálogo virtual con los productos que se pueden vender permitirá al personal realizar el proceso de venta de manera más eficiente y efectiva. </w:t>
-      </w:r>
-    </w:p>
-    <w:p>
-      <w:pPr>
-        <w:pStyle w:val="Ttulo2"/>
-        <w:numPr>
-          <w:ilvl w:val="0"/>
-          <w:numId w:val="0"/>
-        </w:numPr>
-        <w:ind w:left="709"/>
-        <w:rPr>
-          <w:rFonts w:ascii="Arial" w:eastAsia="Times New Roman" w:hAnsi="Arial" w:cs="Arial"/>
-          <w:b w:val="0"/>
-          <w:bCs w:val="0"/>
-          <w:sz w:val="22"/>
-          <w:szCs w:val="22"/>
-        </w:rPr>
-      </w:pPr>
-      <w:r>
-        <w:rPr>
-          <w:rFonts w:ascii="Arial" w:eastAsia="Times New Roman" w:hAnsi="Arial" w:cs="Arial"/>
-          <w:b w:val="0"/>
-          <w:bCs w:val="0"/>
-          <w:sz w:val="22"/>
-          <w:szCs w:val="22"/>
-        </w:rPr>
-        <w:t>Impacto: al facilitar la visualización de los productos que se pueden vender incrementara el porcentaje de ventas disminuyendo el tiempo de atención a los clientes mediante la implementación de un sistema de venta.</w:t>
-      </w:r>
-    </w:p>
-    <w:p>
-      <w:pPr>
-        <w:rPr>
-          <w:rFonts w:ascii="Arial" w:hAnsi="Arial" w:cs="Arial"/>
-        </w:rPr>
-      </w:pPr>
-    </w:p>
-    <w:p>
-      <w:pPr>
-        <w:pStyle w:val="Ttulo2"/>
-        <w:numPr>
-          <w:ilvl w:val="1"/>
-          <w:numId w:val="6"/>
-        </w:numPr>
-        <w:ind w:firstLine="349"/>
-        <w:rPr>
-          <w:rFonts w:ascii="Arial" w:hAnsi="Arial" w:cs="Arial"/>
-          <w:sz w:val="22"/>
-          <w:szCs w:val="22"/>
-        </w:rPr>
-      </w:pPr>
-      <w:bookmarkStart w:id="9" w:name="_Toc369238777"/>
-      <w:bookmarkStart w:id="10" w:name="_Toc372228247"/>
-      <w:bookmarkStart w:id="11" w:name="_Toc375081844"/>
-      <w:r>
-        <w:rPr>
-          <w:rFonts w:ascii="Arial" w:hAnsi="Arial" w:cs="Arial"/>
-          <w:sz w:val="22"/>
-          <w:szCs w:val="22"/>
-        </w:rPr>
-        <w:lastRenderedPageBreak/>
-        <w:t>MISIÓN</w:t>
-      </w:r>
-      <w:bookmarkEnd w:id="9"/>
-      <w:bookmarkEnd w:id="10"/>
-      <w:bookmarkEnd w:id="11"/>
-    </w:p>
-    <w:p>
-      <w:pPr>
-        <w:rPr>
-          <w:rFonts w:ascii="Arial" w:hAnsi="Arial" w:cs="Arial"/>
-        </w:rPr>
-      </w:pPr>
-      <w:r>
-        <w:rPr>
-          <w:rFonts w:ascii="Arial" w:hAnsi="Arial" w:cs="Arial"/>
-          <w:lang w:val="es-ES"/>
-        </w:rPr>
-        <w:t xml:space="preserve">Fabricar  productos de primera necesidad, de alta y buena calidad, diferenciados, que satisfagan los requerimientos de nuestros clientes. </w:t>
-      </w:r>
-    </w:p>
-    <w:p>
-      <w:pPr>
-        <w:pStyle w:val="a"/>
-        <w:rPr>
-          <w:rFonts w:cs="Arial"/>
-          <w:lang w:val="es-PE"/>
-        </w:rPr>
-      </w:pPr>
     </w:p>
     <w:p>
       <w:pPr>
@@ -5270,6 +5317,7 @@
           <w:rFonts w:ascii="Arial" w:hAnsi="Arial" w:cs="Arial"/>
           <w:szCs w:val="22"/>
         </w:rPr>
+        <w:lastRenderedPageBreak/>
         <w:t>ORGANIZACIÓN DEL EQUIPO DE TRABAJO</w:t>
       </w:r>
     </w:p>
@@ -5557,7 +5605,21 @@
           <w:rFonts w:ascii="Arial" w:hAnsi="Arial" w:cs="Arial"/>
           <w:lang w:val="es-ES"/>
         </w:rPr>
-        <w:t>El sistema de gestión de ventas de la bodega se desarrollará sólo dentro de la empresa.</w:t>
+        <w:t>El sis</w:t>
+      </w:r>
+      <w:r>
+        <w:rPr>
+          <w:rFonts w:ascii="Arial" w:hAnsi="Arial" w:cs="Arial"/>
+          <w:lang w:val="es-ES"/>
+        </w:rPr>
+        <w:t xml:space="preserve">tema de gestión de ventas </w:t>
+      </w:r>
+      <w:r>
+        <w:rPr>
+          <w:rFonts w:ascii="Arial" w:hAnsi="Arial" w:cs="Arial"/>
+          <w:lang w:val="es-ES"/>
+        </w:rPr>
+        <w:t>se desarrollará sólo dentro de la empresa.</w:t>
       </w:r>
     </w:p>
     <w:p>
@@ -5644,7 +5706,35 @@
           <w:rFonts w:ascii="Arial" w:hAnsi="Arial" w:cs="Arial"/>
           <w:lang w:val="es-ES"/>
         </w:rPr>
-        <w:t>Desarrollar un sistema de información para la gestión de los nuevos pedidos que tiene que realizar la empresa “Bodega Clarita”.</w:t>
+        <w:t xml:space="preserve">Desarrollar un sistema de información para la gestión de </w:t>
+      </w:r>
+      <w:r>
+        <w:rPr>
+          <w:rFonts w:ascii="Arial" w:hAnsi="Arial" w:cs="Arial"/>
+          <w:lang w:val="es-ES"/>
+        </w:rPr>
+        <w:t xml:space="preserve">ventas de productos </w:t>
+      </w:r>
+      <w:r>
+        <w:rPr>
+          <w:rFonts w:ascii="Arial" w:hAnsi="Arial" w:cs="Arial"/>
+          <w:lang w:val="es-ES"/>
+        </w:rPr>
+        <w:t>que tiene que realizar la empresa “</w:t>
+      </w:r>
+      <w:r>
+        <w:rPr>
+          <w:rFonts w:ascii="Arial" w:hAnsi="Arial" w:cs="Arial"/>
+          <w:lang w:val="es-ES"/>
+        </w:rPr>
+        <w:t>El Bananito</w:t>
+      </w:r>
+      <w:r>
+        <w:rPr>
+          <w:rFonts w:ascii="Arial" w:hAnsi="Arial" w:cs="Arial"/>
+          <w:lang w:val="es-ES"/>
+        </w:rPr>
+        <w:t>”.</w:t>
       </w:r>
     </w:p>
     <w:p>
@@ -5820,12 +5910,54 @@
         <w:pStyle w:val="a"/>
         <w:jc w:val="left"/>
         <w:rPr>
+          <w:rFonts w:eastAsia="Arial Unicode MS" w:cs="Arial"/>
+          <w:lang w:val="es-PE"/>
+        </w:rPr>
+      </w:pPr>
+    </w:p>
+    <w:p>
+      <w:pPr>
+        <w:pStyle w:val="a"/>
+        <w:jc w:val="left"/>
+        <w:rPr>
+          <w:rFonts w:eastAsia="Arial Unicode MS" w:cs="Arial"/>
+          <w:lang w:val="es-PE"/>
+        </w:rPr>
+      </w:pPr>
+    </w:p>
+    <w:p>
+      <w:pPr>
+        <w:pStyle w:val="a"/>
+        <w:jc w:val="left"/>
+        <w:rPr>
+          <w:rFonts w:eastAsia="Arial Unicode MS" w:cs="Arial"/>
+          <w:lang w:val="es-PE"/>
+        </w:rPr>
+      </w:pPr>
+    </w:p>
+    <w:p>
+      <w:pPr>
+        <w:pStyle w:val="a"/>
+        <w:jc w:val="left"/>
+        <w:rPr>
+          <w:rFonts w:eastAsia="Arial Unicode MS" w:cs="Arial"/>
+          <w:lang w:val="es-PE"/>
+        </w:rPr>
+      </w:pPr>
+    </w:p>
+    <w:p>
+      <w:pPr>
+        <w:pStyle w:val="a"/>
+        <w:jc w:val="left"/>
+        <w:rPr>
           <w:rFonts w:cs="Arial"/>
           <w:sz w:val="22"/>
           <w:szCs w:val="22"/>
           <w:lang w:val="es-PE"/>
         </w:rPr>
       </w:pPr>
+      <w:bookmarkStart w:id="6" w:name="_GoBack"/>
+      <w:bookmarkEnd w:id="6"/>
       <w:r>
         <w:rPr>
           <w:rFonts w:eastAsia="Arial Unicode MS" w:cs="Arial"/>
@@ -6251,9 +6383,9 @@
           <w:lang w:val="es-PE"/>
         </w:rPr>
       </w:pPr>
-      <w:bookmarkStart w:id="12" w:name="_Toc43217705"/>
-      <w:bookmarkStart w:id="13" w:name="_Toc43217843"/>
-      <w:bookmarkStart w:id="14" w:name="_Toc43217973"/>
+      <w:bookmarkStart w:id="7" w:name="_Toc43217705"/>
+      <w:bookmarkStart w:id="8" w:name="_Toc43217843"/>
+      <w:bookmarkStart w:id="9" w:name="_Toc43217973"/>
     </w:p>
     <w:p>
       <w:pPr>
@@ -6279,9 +6411,9 @@
         </w:rPr>
         <w:t>ENTREGA</w:t>
       </w:r>
-      <w:bookmarkEnd w:id="12"/>
-      <w:bookmarkEnd w:id="13"/>
-      <w:bookmarkEnd w:id="14"/>
+      <w:bookmarkEnd w:id="7"/>
+      <w:bookmarkEnd w:id="8"/>
+      <w:bookmarkEnd w:id="9"/>
       <w:r>
         <w:rPr>
           <w:rFonts w:cs="Arial"/>
@@ -7305,8 +7437,6 @@
               </w:rPr>
               <w:t>14/07/2020</w:t>
             </w:r>
-            <w:bookmarkStart w:id="15" w:name="_GoBack"/>
-            <w:bookmarkEnd w:id="15"/>
           </w:p>
         </w:tc>
         <w:tc>
@@ -7392,8 +7522,8 @@
           <w:lang w:val="es-ES"/>
         </w:rPr>
       </w:pPr>
-      <w:bookmarkStart w:id="16" w:name="_PictureBullets"/>
-      <w:bookmarkEnd w:id="16"/>
+      <w:bookmarkStart w:id="10" w:name="_PictureBullets"/>
+      <w:bookmarkEnd w:id="10"/>
     </w:p>
     <w:sectPr>
       <w:pgSz w:w="11906" w:h="16838"/>
@@ -7643,30 +7773,36 @@
 <w:hdr xmlns:wpc="http://schemas.microsoft.com/office/word/2010/wordprocessingCanvas" xmlns:cx="http://schemas.microsoft.com/office/drawing/2014/chartex" xmlns:cx1="http://schemas.microsoft.com/office/drawing/2015/9/8/chartex" xmlns:mc="http://schemas.openxmlformats.org/markup-compatibility/2006" xmlns:o="urn:schemas-microsoft-com:office:office" xmlns:r="http://schemas.openxmlformats.org/officeDocument/2006/relationships" xmlns:m="http://schemas.openxmlformats.org/officeDocument/2006/math" xmlns:v="urn:schemas-microsoft-com:vml" xmlns:wp14="http://schemas.microsoft.com/office/word/2010/wordprocessingDrawing" xmlns:wp="http://schemas.openxmlformats.org/drawingml/2006/wordprocessingDrawing" xmlns:w10="urn:schemas-microsoft-com:office:word" xmlns:w="http://schemas.openxmlformats.org/wordprocessingml/2006/main" xmlns:w14="http://schemas.microsoft.com/office/word/2010/wordml" xmlns:w15="http://schemas.microsoft.com/office/word/2012/wordml" xmlns:w16se="http://schemas.microsoft.com/office/word/2015/wordml/symex" xmlns:wpg="http://schemas.microsoft.com/office/word/2010/wordprocessingGroup" xmlns:wpi="http://schemas.microsoft.com/office/word/2010/wordprocessingInk" xmlns:wne="http://schemas.microsoft.com/office/word/2006/wordml" xmlns:wps="http://schemas.microsoft.com/office/word/2010/wordprocessingShape" mc:Ignorable="w14 w15 w16se wp14">
   <w:p>
     <w:pPr>
-      <w:pBdr>
-        <w:bottom w:val="single" w:sz="6" w:space="0" w:color="auto"/>
-      </w:pBdr>
-      <w:rPr>
-        <w:sz w:val="16"/>
-        <w:lang w:val="es-ES"/>
+      <w:jc w:val="center"/>
+      <w:rPr>
+        <w:rFonts w:ascii="Times New Roman" w:hAnsi="Times New Roman" w:cs="Times New Roman"/>
+        <w:szCs w:val="24"/>
       </w:rPr>
     </w:pPr>
     <w:r>
       <w:rPr>
-        <w:rFonts w:ascii="Arial" w:hAnsi="Arial"/>
+        <w:rFonts w:ascii="Times New Roman" w:hAnsi="Times New Roman" w:cs="Times New Roman"/>
         <w:b/>
-        <w:lang w:val="es-ES"/>
-      </w:rPr>
-      <w:t>Sistemas de Gestión de Ventas de la Bodega “Clarita”</w:t>
+        <w:szCs w:val="24"/>
+      </w:rPr>
+      <w:t>SISTEMA DE VEN</w:t>
     </w:r>
-  </w:p>
-  <w:p>
-    <w:pPr>
-      <w:pStyle w:val="Encabezado"/>
-      <w:rPr>
-        <w:lang w:val="es-ES"/>
-      </w:rPr>
-    </w:pPr>
+    <w:r>
+      <w:rPr>
+        <w:rFonts w:ascii="Times New Roman" w:hAnsi="Times New Roman" w:cs="Times New Roman"/>
+        <w:b/>
+        <w:szCs w:val="24"/>
+      </w:rPr>
+      <w:t xml:space="preserve">TAS DE CALZADO PARA EMPRESA “EL BANANITO </w:t>
+    </w:r>
+    <w:r>
+      <w:rPr>
+        <w:rFonts w:ascii="Times New Roman" w:hAnsi="Times New Roman" w:cs="Times New Roman"/>
+        <w:b/>
+        <w:szCs w:val="24"/>
+      </w:rPr>
+      <w:t>S.A.”</w:t>
+    </w:r>
   </w:p>
 </w:hdr>
 </file>

</xml_diff>